<commit_message>
develop: deploying to prod
</commit_message>
<xml_diff>
--- a/README.docx
+++ b/README.docx
@@ -73,8 +73,6 @@
           <w:bCs/>
         </w:rPr>
       </w:pPr>
-      <w:bookmarkStart w:id="0" w:name="_GoBack"/>
-      <w:bookmarkEnd w:id="0"/>
       <w:r>
         <w:br w:type="column"/>
       </w:r>
@@ -346,6 +344,9 @@
         <w:keepNext/>
       </w:pPr>
       <w:r>
+        <w:rPr>
+          <w:noProof/>
+        </w:rPr>
         <w:drawing>
           <wp:inline distT="0" distB="0" distL="0" distR="0" wp14:anchorId="027CCC80" wp14:editId="1BC54C38">
             <wp:extent cx="2687934" cy="2192035"/>
@@ -695,10 +696,7 @@
           </w:tcPr>
           <w:p>
             <w:r>
-              <w:t>Site</w:t>
-            </w:r>
-            <w:r>
-              <w:t xml:space="preserve"> </w:t>
+              <w:t xml:space="preserve">Site </w:t>
             </w:r>
           </w:p>
         </w:tc>
@@ -864,6 +862,9 @@
         <w:keepNext/>
       </w:pPr>
       <w:r>
+        <w:rPr>
+          <w:noProof/>
+        </w:rPr>
         <w:drawing>
           <wp:inline distT="0" distB="0" distL="0" distR="0" wp14:anchorId="42A1CDBE" wp14:editId="6E150D1A">
             <wp:extent cx="2245807" cy="854134"/>
@@ -933,6 +934,9 @@
         <w:keepNext/>
       </w:pPr>
       <w:r>
+        <w:rPr>
+          <w:noProof/>
+        </w:rPr>
         <w:drawing>
           <wp:inline distT="0" distB="0" distL="0" distR="0" wp14:anchorId="5300405E" wp14:editId="53312B25">
             <wp:extent cx="1959429" cy="1345293"/>
@@ -1116,7 +1120,7 @@
             <w:tcW w:w="1771" w:type="dxa"/>
           </w:tcPr>
           <w:p>
-            <w:bookmarkStart w:id="1" w:name="_Hlk20998825"/>
+            <w:bookmarkStart w:id="0" w:name="_Hlk20998825"/>
             <w:proofErr w:type="spellStart"/>
             <w:r>
               <w:t>a</w:t>
@@ -1163,7 +1167,7 @@
           </w:p>
         </w:tc>
       </w:tr>
-      <w:bookmarkEnd w:id="1"/>
+      <w:bookmarkEnd w:id="0"/>
       <w:tr>
         <w:tc>
           <w:tcPr>
@@ -1213,10 +1217,84 @@
             </w:r>
             <w:proofErr w:type="spellEnd"/>
             <w:r>
+              <w:t>/channel</w:t>
+            </w:r>
+          </w:p>
+        </w:tc>
+        <w:tc>
+          <w:tcPr>
+            <w:tcW w:w="1771" w:type="dxa"/>
+          </w:tcPr>
+          <w:p>
+            <w:r>
+              <w:t>Get</w:t>
+            </w:r>
+          </w:p>
+        </w:tc>
+        <w:tc>
+          <w:tcPr>
+            <w:tcW w:w="4930" w:type="dxa"/>
+          </w:tcPr>
+          <w:p>
+            <w:r>
+              <w:t>Retrieves object using query string arguments</w:t>
+            </w:r>
+          </w:p>
+        </w:tc>
+      </w:tr>
+      <w:tr>
+        <w:tc>
+          <w:tcPr>
+            <w:tcW w:w="1771" w:type="dxa"/>
+          </w:tcPr>
+          <w:p>
+            <w:proofErr w:type="spellStart"/>
+            <w:r>
+              <w:t>api</w:t>
+            </w:r>
+            <w:proofErr w:type="spellEnd"/>
+            <w:r>
+              <w:t>/channel</w:t>
+            </w:r>
+          </w:p>
+        </w:tc>
+        <w:tc>
+          <w:tcPr>
+            <w:tcW w:w="1771" w:type="dxa"/>
+          </w:tcPr>
+          <w:p>
+            <w:r>
+              <w:t>Post</w:t>
+            </w:r>
+          </w:p>
+        </w:tc>
+        <w:tc>
+          <w:tcPr>
+            <w:tcW w:w="4930" w:type="dxa"/>
+          </w:tcPr>
+          <w:p>
+            <w:r>
+              <w:t>Inserts or updates using request body</w:t>
+            </w:r>
+          </w:p>
+        </w:tc>
+      </w:tr>
+      <w:tr>
+        <w:tc>
+          <w:tcPr>
+            <w:tcW w:w="1771" w:type="dxa"/>
+          </w:tcPr>
+          <w:p>
+            <w:proofErr w:type="spellStart"/>
+            <w:r>
+              <w:t>api</w:t>
+            </w:r>
+            <w:proofErr w:type="spellEnd"/>
+            <w:r>
               <w:t>/</w:t>
             </w:r>
             <w:r>
-              <w:t>channel</w:t>
+              <w:t>member</w:t>
             </w:r>
           </w:p>
         </w:tc>
@@ -1253,7 +1331,10 @@
             </w:r>
             <w:proofErr w:type="spellEnd"/>
             <w:r>
-              <w:t>/channel</w:t>
+              <w:t>/</w:t>
+            </w:r>
+            <w:r>
+              <w:t>member</w:t>
             </w:r>
           </w:p>
         </w:tc>
@@ -1293,7 +1374,7 @@
               <w:t>/</w:t>
             </w:r>
             <w:r>
-              <w:t>member</w:t>
+              <w:t>message</w:t>
             </w:r>
           </w:p>
         </w:tc>
@@ -1333,7 +1414,7 @@
               <w:t>/</w:t>
             </w:r>
             <w:r>
-              <w:t>member</w:t>
+              <w:t>message</w:t>
             </w:r>
           </w:p>
         </w:tc>
@@ -1373,7 +1454,7 @@
               <w:t>/</w:t>
             </w:r>
             <w:r>
-              <w:t>message</w:t>
+              <w:t>groups</w:t>
             </w:r>
           </w:p>
         </w:tc>
@@ -1393,7 +1474,13 @@
           </w:tcPr>
           <w:p>
             <w:r>
-              <w:t>Retrieves object using query string arguments</w:t>
+              <w:t>Retrieves object</w:t>
+            </w:r>
+            <w:r>
+              <w:t>s</w:t>
+            </w:r>
+            <w:r>
+              <w:t xml:space="preserve"> using query string arguments</w:t>
             </w:r>
           </w:p>
         </w:tc>
@@ -1410,10 +1497,7 @@
             </w:r>
             <w:proofErr w:type="spellEnd"/>
             <w:r>
-              <w:t>/</w:t>
-            </w:r>
-            <w:r>
-              <w:t>message</w:t>
+              <w:t>/channels</w:t>
             </w:r>
           </w:p>
         </w:tc>
@@ -1423,7 +1507,7 @@
           </w:tcPr>
           <w:p>
             <w:r>
-              <w:t>Post</w:t>
+              <w:t>Get</w:t>
             </w:r>
           </w:p>
         </w:tc>
@@ -1433,7 +1517,7 @@
           </w:tcPr>
           <w:p>
             <w:r>
-              <w:t>Inserts or updates using request body</w:t>
+              <w:t>Retrieves objects using query string arguments</w:t>
             </w:r>
           </w:p>
         </w:tc>
@@ -1450,10 +1534,7 @@
             </w:r>
             <w:proofErr w:type="spellEnd"/>
             <w:r>
-              <w:t>/</w:t>
-            </w:r>
-            <w:r>
-              <w:t>groups</w:t>
+              <w:t>/members</w:t>
             </w:r>
           </w:p>
         </w:tc>
@@ -1473,13 +1554,7 @@
           </w:tcPr>
           <w:p>
             <w:r>
-              <w:t>Retrieves object</w:t>
-            </w:r>
-            <w:r>
-              <w:t>s</w:t>
-            </w:r>
-            <w:r>
-              <w:t xml:space="preserve"> using query string arguments</w:t>
+              <w:t>Retrieves objects using query string arguments</w:t>
             </w:r>
           </w:p>
         </w:tc>
@@ -1496,10 +1571,7 @@
             </w:r>
             <w:proofErr w:type="spellEnd"/>
             <w:r>
-              <w:t>/</w:t>
-            </w:r>
-            <w:r>
-              <w:t>channels</w:t>
+              <w:t>/messages</w:t>
             </w:r>
           </w:p>
         </w:tc>
@@ -1536,90 +1608,7 @@
             </w:r>
             <w:proofErr w:type="spellEnd"/>
             <w:r>
-              <w:t>/</w:t>
-            </w:r>
-            <w:r>
-              <w:t>members</w:t>
-            </w:r>
-          </w:p>
-        </w:tc>
-        <w:tc>
-          <w:tcPr>
-            <w:tcW w:w="1771" w:type="dxa"/>
-          </w:tcPr>
-          <w:p>
-            <w:r>
-              <w:t>Get</w:t>
-            </w:r>
-          </w:p>
-        </w:tc>
-        <w:tc>
-          <w:tcPr>
-            <w:tcW w:w="4930" w:type="dxa"/>
-          </w:tcPr>
-          <w:p>
-            <w:r>
-              <w:t>Retrieves objects using query string arguments</w:t>
-            </w:r>
-          </w:p>
-        </w:tc>
-      </w:tr>
-      <w:tr>
-        <w:tc>
-          <w:tcPr>
-            <w:tcW w:w="1771" w:type="dxa"/>
-          </w:tcPr>
-          <w:p>
-            <w:proofErr w:type="spellStart"/>
-            <w:r>
-              <w:t>api</w:t>
-            </w:r>
-            <w:proofErr w:type="spellEnd"/>
-            <w:r>
-              <w:t>/</w:t>
-            </w:r>
-            <w:r>
-              <w:t>messages</w:t>
-            </w:r>
-          </w:p>
-        </w:tc>
-        <w:tc>
-          <w:tcPr>
-            <w:tcW w:w="1771" w:type="dxa"/>
-          </w:tcPr>
-          <w:p>
-            <w:r>
-              <w:t>Get</w:t>
-            </w:r>
-          </w:p>
-        </w:tc>
-        <w:tc>
-          <w:tcPr>
-            <w:tcW w:w="4930" w:type="dxa"/>
-          </w:tcPr>
-          <w:p>
-            <w:r>
-              <w:t>Retrieves objects using query string arguments</w:t>
-            </w:r>
-          </w:p>
-        </w:tc>
-      </w:tr>
-      <w:tr>
-        <w:tc>
-          <w:tcPr>
-            <w:tcW w:w="1771" w:type="dxa"/>
-          </w:tcPr>
-          <w:p>
-            <w:proofErr w:type="spellStart"/>
-            <w:r>
-              <w:t>api</w:t>
-            </w:r>
-            <w:proofErr w:type="spellEnd"/>
-            <w:r>
-              <w:t>/</w:t>
-            </w:r>
-            <w:r>
-              <w:t>login</w:t>
+              <w:t>/login</w:t>
             </w:r>
           </w:p>
         </w:tc>
@@ -1684,14 +1673,15 @@
         <w:tblLook w:val="04A0" w:firstRow="1" w:lastRow="0" w:firstColumn="1" w:lastColumn="0" w:noHBand="0" w:noVBand="1"/>
       </w:tblPr>
       <w:tblGrid>
-        <w:gridCol w:w="2189"/>
-        <w:gridCol w:w="2187"/>
-        <w:gridCol w:w="4254"/>
+        <w:gridCol w:w="1712"/>
+        <w:gridCol w:w="1661"/>
+        <w:gridCol w:w="875"/>
+        <w:gridCol w:w="4382"/>
       </w:tblGrid>
       <w:tr>
         <w:tc>
           <w:tcPr>
-            <w:tcW w:w="2214" w:type="dxa"/>
+            <w:tcW w:w="1712" w:type="dxa"/>
           </w:tcPr>
           <w:p>
             <w:r>
@@ -1701,7 +1691,7 @@
         </w:tc>
         <w:tc>
           <w:tcPr>
-            <w:tcW w:w="2214" w:type="dxa"/>
+            <w:tcW w:w="1661" w:type="dxa"/>
           </w:tcPr>
           <w:p>
             <w:r>
@@ -1711,7 +1701,17 @@
         </w:tc>
         <w:tc>
           <w:tcPr>
-            <w:tcW w:w="4327" w:type="dxa"/>
+            <w:tcW w:w="875" w:type="dxa"/>
+          </w:tcPr>
+          <w:p>
+            <w:r>
+              <w:t>Auth Scope</w:t>
+            </w:r>
+          </w:p>
+        </w:tc>
+        <w:tc>
+          <w:tcPr>
+            <w:tcW w:w="4382" w:type="dxa"/>
           </w:tcPr>
           <w:p>
             <w:r>
@@ -1723,7 +1723,7 @@
       <w:tr>
         <w:tc>
           <w:tcPr>
-            <w:tcW w:w="2214" w:type="dxa"/>
+            <w:tcW w:w="1712" w:type="dxa"/>
           </w:tcPr>
           <w:p>
             <w:r>
@@ -1733,7 +1733,7 @@
         </w:tc>
         <w:tc>
           <w:tcPr>
-            <w:tcW w:w="2214" w:type="dxa"/>
+            <w:tcW w:w="1661" w:type="dxa"/>
           </w:tcPr>
           <w:p>
             <w:r>
@@ -1743,7 +1743,59 @@
         </w:tc>
         <w:tc>
           <w:tcPr>
-            <w:tcW w:w="4327" w:type="dxa"/>
+            <w:tcW w:w="875" w:type="dxa"/>
+          </w:tcPr>
+          <w:p>
+            <w:r>
+              <w:t>public</w:t>
+            </w:r>
+          </w:p>
+        </w:tc>
+        <w:tc>
+          <w:tcPr>
+            <w:tcW w:w="4382" w:type="dxa"/>
+          </w:tcPr>
+          <w:p>
+            <w:r>
+              <w:t>Entry point for the application containing the navbar and placeholder for body components</w:t>
+            </w:r>
+          </w:p>
+        </w:tc>
+      </w:tr>
+      <w:tr>
+        <w:tc>
+          <w:tcPr>
+            <w:tcW w:w="1712" w:type="dxa"/>
+          </w:tcPr>
+          <w:p>
+            <w:r>
+              <w:t>Component</w:t>
+            </w:r>
+          </w:p>
+        </w:tc>
+        <w:tc>
+          <w:tcPr>
+            <w:tcW w:w="1661" w:type="dxa"/>
+          </w:tcPr>
+          <w:p>
+            <w:r>
+              <w:t>Account</w:t>
+            </w:r>
+          </w:p>
+        </w:tc>
+        <w:tc>
+          <w:tcPr>
+            <w:tcW w:w="875" w:type="dxa"/>
+          </w:tcPr>
+          <w:p>
+            <w:r>
+              <w:t>user</w:t>
+            </w:r>
+          </w:p>
+        </w:tc>
+        <w:tc>
+          <w:tcPr>
+            <w:tcW w:w="4382" w:type="dxa"/>
           </w:tcPr>
           <w:p/>
         </w:tc>
@@ -1751,7 +1803,7 @@
       <w:tr>
         <w:tc>
           <w:tcPr>
-            <w:tcW w:w="2214" w:type="dxa"/>
+            <w:tcW w:w="1712" w:type="dxa"/>
           </w:tcPr>
           <w:p>
             <w:r>
@@ -1761,17 +1813,29 @@
         </w:tc>
         <w:tc>
           <w:tcPr>
-            <w:tcW w:w="2214" w:type="dxa"/>
-          </w:tcPr>
-          <w:p>
-            <w:r>
-              <w:t>Account</w:t>
-            </w:r>
-          </w:p>
-        </w:tc>
-        <w:tc>
-          <w:tcPr>
-            <w:tcW w:w="4327" w:type="dxa"/>
+            <w:tcW w:w="1661" w:type="dxa"/>
+          </w:tcPr>
+          <w:p>
+            <w:r>
+              <w:t>Chat</w:t>
+            </w:r>
+            <w:bookmarkStart w:id="1" w:name="_GoBack"/>
+            <w:bookmarkEnd w:id="1"/>
+          </w:p>
+        </w:tc>
+        <w:tc>
+          <w:tcPr>
+            <w:tcW w:w="875" w:type="dxa"/>
+          </w:tcPr>
+          <w:p>
+            <w:r>
+              <w:t>user</w:t>
+            </w:r>
+          </w:p>
+        </w:tc>
+        <w:tc>
+          <w:tcPr>
+            <w:tcW w:w="4382" w:type="dxa"/>
           </w:tcPr>
           <w:p/>
         </w:tc>
@@ -1779,7 +1843,7 @@
       <w:tr>
         <w:tc>
           <w:tcPr>
-            <w:tcW w:w="2214" w:type="dxa"/>
+            <w:tcW w:w="1712" w:type="dxa"/>
           </w:tcPr>
           <w:p>
             <w:r>
@@ -1789,17 +1853,27 @@
         </w:tc>
         <w:tc>
           <w:tcPr>
-            <w:tcW w:w="2214" w:type="dxa"/>
-          </w:tcPr>
-          <w:p>
-            <w:r>
-              <w:t>Chat</w:t>
-            </w:r>
-          </w:p>
-        </w:tc>
-        <w:tc>
-          <w:tcPr>
-            <w:tcW w:w="4327" w:type="dxa"/>
+            <w:tcW w:w="1661" w:type="dxa"/>
+          </w:tcPr>
+          <w:p>
+            <w:r>
+              <w:t>Detail</w:t>
+            </w:r>
+          </w:p>
+        </w:tc>
+        <w:tc>
+          <w:tcPr>
+            <w:tcW w:w="875" w:type="dxa"/>
+          </w:tcPr>
+          <w:p>
+            <w:r>
+              <w:t>user</w:t>
+            </w:r>
+          </w:p>
+        </w:tc>
+        <w:tc>
+          <w:tcPr>
+            <w:tcW w:w="4382" w:type="dxa"/>
           </w:tcPr>
           <w:p/>
         </w:tc>
@@ -1807,7 +1881,7 @@
       <w:tr>
         <w:tc>
           <w:tcPr>
-            <w:tcW w:w="2214" w:type="dxa"/>
+            <w:tcW w:w="1712" w:type="dxa"/>
           </w:tcPr>
           <w:p>
             <w:r>
@@ -1817,17 +1891,69 @@
         </w:tc>
         <w:tc>
           <w:tcPr>
-            <w:tcW w:w="2214" w:type="dxa"/>
-          </w:tcPr>
-          <w:p>
-            <w:r>
-              <w:t>Detail</w:t>
-            </w:r>
-          </w:p>
-        </w:tc>
-        <w:tc>
-          <w:tcPr>
-            <w:tcW w:w="4327" w:type="dxa"/>
+            <w:tcW w:w="1661" w:type="dxa"/>
+          </w:tcPr>
+          <w:p>
+            <w:r>
+              <w:t>Home</w:t>
+            </w:r>
+          </w:p>
+        </w:tc>
+        <w:tc>
+          <w:tcPr>
+            <w:tcW w:w="875" w:type="dxa"/>
+          </w:tcPr>
+          <w:p>
+            <w:r>
+              <w:t>public</w:t>
+            </w:r>
+          </w:p>
+        </w:tc>
+        <w:tc>
+          <w:tcPr>
+            <w:tcW w:w="4382" w:type="dxa"/>
+          </w:tcPr>
+          <w:p>
+            <w:r>
+              <w:t>Landing page component</w:t>
+            </w:r>
+          </w:p>
+        </w:tc>
+      </w:tr>
+      <w:tr>
+        <w:tc>
+          <w:tcPr>
+            <w:tcW w:w="1712" w:type="dxa"/>
+          </w:tcPr>
+          <w:p>
+            <w:r>
+              <w:t>Component</w:t>
+            </w:r>
+          </w:p>
+        </w:tc>
+        <w:tc>
+          <w:tcPr>
+            <w:tcW w:w="1661" w:type="dxa"/>
+          </w:tcPr>
+          <w:p>
+            <w:r>
+              <w:t>Login</w:t>
+            </w:r>
+          </w:p>
+        </w:tc>
+        <w:tc>
+          <w:tcPr>
+            <w:tcW w:w="875" w:type="dxa"/>
+          </w:tcPr>
+          <w:p>
+            <w:r>
+              <w:t>public</w:t>
+            </w:r>
+          </w:p>
+        </w:tc>
+        <w:tc>
+          <w:tcPr>
+            <w:tcW w:w="4382" w:type="dxa"/>
           </w:tcPr>
           <w:p/>
         </w:tc>
@@ -1835,7 +1961,7 @@
       <w:tr>
         <w:tc>
           <w:tcPr>
-            <w:tcW w:w="2214" w:type="dxa"/>
+            <w:tcW w:w="1712" w:type="dxa"/>
           </w:tcPr>
           <w:p>
             <w:r>
@@ -1845,17 +1971,27 @@
         </w:tc>
         <w:tc>
           <w:tcPr>
-            <w:tcW w:w="2214" w:type="dxa"/>
-          </w:tcPr>
-          <w:p>
-            <w:r>
-              <w:t>Home</w:t>
-            </w:r>
-          </w:p>
-        </w:tc>
-        <w:tc>
-          <w:tcPr>
-            <w:tcW w:w="4327" w:type="dxa"/>
+            <w:tcW w:w="1661" w:type="dxa"/>
+          </w:tcPr>
+          <w:p>
+            <w:r>
+              <w:t>Navbar</w:t>
+            </w:r>
+          </w:p>
+        </w:tc>
+        <w:tc>
+          <w:tcPr>
+            <w:tcW w:w="875" w:type="dxa"/>
+          </w:tcPr>
+          <w:p>
+            <w:r>
+              <w:t>public</w:t>
+            </w:r>
+          </w:p>
+        </w:tc>
+        <w:tc>
+          <w:tcPr>
+            <w:tcW w:w="4382" w:type="dxa"/>
           </w:tcPr>
           <w:p/>
         </w:tc>
@@ -1863,7 +1999,7 @@
       <w:tr>
         <w:tc>
           <w:tcPr>
-            <w:tcW w:w="2214" w:type="dxa"/>
+            <w:tcW w:w="1712" w:type="dxa"/>
           </w:tcPr>
           <w:p>
             <w:r>
@@ -1873,17 +2009,27 @@
         </w:tc>
         <w:tc>
           <w:tcPr>
-            <w:tcW w:w="2214" w:type="dxa"/>
-          </w:tcPr>
-          <w:p>
-            <w:r>
-              <w:t>Login</w:t>
-            </w:r>
-          </w:p>
-        </w:tc>
-        <w:tc>
-          <w:tcPr>
-            <w:tcW w:w="4327" w:type="dxa"/>
+            <w:tcW w:w="1661" w:type="dxa"/>
+          </w:tcPr>
+          <w:p>
+            <w:r>
+              <w:t>Register</w:t>
+            </w:r>
+          </w:p>
+        </w:tc>
+        <w:tc>
+          <w:tcPr>
+            <w:tcW w:w="875" w:type="dxa"/>
+          </w:tcPr>
+          <w:p>
+            <w:r>
+              <w:t>public</w:t>
+            </w:r>
+          </w:p>
+        </w:tc>
+        <w:tc>
+          <w:tcPr>
+            <w:tcW w:w="4382" w:type="dxa"/>
           </w:tcPr>
           <w:p/>
         </w:tc>
@@ -1891,63 +2037,7 @@
       <w:tr>
         <w:tc>
           <w:tcPr>
-            <w:tcW w:w="2214" w:type="dxa"/>
-          </w:tcPr>
-          <w:p>
-            <w:r>
-              <w:t>Component</w:t>
-            </w:r>
-          </w:p>
-        </w:tc>
-        <w:tc>
-          <w:tcPr>
-            <w:tcW w:w="2214" w:type="dxa"/>
-          </w:tcPr>
-          <w:p>
-            <w:r>
-              <w:t>Navbar</w:t>
-            </w:r>
-          </w:p>
-        </w:tc>
-        <w:tc>
-          <w:tcPr>
-            <w:tcW w:w="4327" w:type="dxa"/>
-          </w:tcPr>
-          <w:p/>
-        </w:tc>
-      </w:tr>
-      <w:tr>
-        <w:tc>
-          <w:tcPr>
-            <w:tcW w:w="2214" w:type="dxa"/>
-          </w:tcPr>
-          <w:p>
-            <w:r>
-              <w:t>Component</w:t>
-            </w:r>
-          </w:p>
-        </w:tc>
-        <w:tc>
-          <w:tcPr>
-            <w:tcW w:w="2214" w:type="dxa"/>
-          </w:tcPr>
-          <w:p>
-            <w:r>
-              <w:t>Register</w:t>
-            </w:r>
-          </w:p>
-        </w:tc>
-        <w:tc>
-          <w:tcPr>
-            <w:tcW w:w="4327" w:type="dxa"/>
-          </w:tcPr>
-          <w:p/>
-        </w:tc>
-      </w:tr>
-      <w:tr>
-        <w:tc>
-          <w:tcPr>
-            <w:tcW w:w="2214" w:type="dxa"/>
+            <w:tcW w:w="1712" w:type="dxa"/>
           </w:tcPr>
           <w:p>
             <w:r>
@@ -1957,7 +2047,7 @@
         </w:tc>
         <w:tc>
           <w:tcPr>
-            <w:tcW w:w="2214" w:type="dxa"/>
+            <w:tcW w:w="1661" w:type="dxa"/>
           </w:tcPr>
           <w:p>
             <w:r>
@@ -1967,14 +2057,21 @@
         </w:tc>
         <w:tc>
           <w:tcPr>
-            <w:tcW w:w="4327" w:type="dxa"/>
-          </w:tcPr>
-          <w:p>
-            <w:r>
-              <w:t>Used as an abstraction layer between</w:t>
-            </w:r>
-            <w:r>
-              <w:t xml:space="preserve"> the persistence service (</w:t>
+            <w:tcW w:w="875" w:type="dxa"/>
+          </w:tcPr>
+          <w:p>
+            <w:r>
+              <w:t>n/a</w:t>
+            </w:r>
+          </w:p>
+        </w:tc>
+        <w:tc>
+          <w:tcPr>
+            <w:tcW w:w="4382" w:type="dxa"/>
+          </w:tcPr>
+          <w:p>
+            <w:r>
+              <w:t>Used as an abstraction layer between the persistence service (</w:t>
             </w:r>
             <w:proofErr w:type="spellStart"/>
             <w:r>
@@ -1982,18 +2079,15 @@
             </w:r>
             <w:proofErr w:type="spellEnd"/>
             <w:r>
-              <w:t xml:space="preserve">) and </w:t>
-            </w:r>
-            <w:r>
-              <w:t>the components</w:t>
-            </w:r>
-          </w:p>
-        </w:tc>
-      </w:tr>
-      <w:tr>
-        <w:tc>
-          <w:tcPr>
-            <w:tcW w:w="2214" w:type="dxa"/>
+              <w:t>) and the components</w:t>
+            </w:r>
+          </w:p>
+        </w:tc>
+      </w:tr>
+      <w:tr>
+        <w:tc>
+          <w:tcPr>
+            <w:tcW w:w="1712" w:type="dxa"/>
           </w:tcPr>
           <w:p>
             <w:r>
@@ -2003,7 +2097,7 @@
         </w:tc>
         <w:tc>
           <w:tcPr>
-            <w:tcW w:w="2214" w:type="dxa"/>
+            <w:tcW w:w="1661" w:type="dxa"/>
           </w:tcPr>
           <w:p>
             <w:r>
@@ -2013,22 +2107,29 @@
         </w:tc>
         <w:tc>
           <w:tcPr>
-            <w:tcW w:w="4327" w:type="dxa"/>
-          </w:tcPr>
-          <w:p>
-            <w:r>
-              <w:t>Interface for socket.io</w:t>
-            </w:r>
-            <w:r>
-              <w:t>.</w:t>
-            </w:r>
-          </w:p>
-        </w:tc>
-      </w:tr>
-      <w:tr>
-        <w:tc>
-          <w:tcPr>
-            <w:tcW w:w="2214" w:type="dxa"/>
+            <w:tcW w:w="875" w:type="dxa"/>
+          </w:tcPr>
+          <w:p>
+            <w:r>
+              <w:t>n/a</w:t>
+            </w:r>
+          </w:p>
+        </w:tc>
+        <w:tc>
+          <w:tcPr>
+            <w:tcW w:w="4382" w:type="dxa"/>
+          </w:tcPr>
+          <w:p>
+            <w:r>
+              <w:t>Interface for socket.io.</w:t>
+            </w:r>
+          </w:p>
+        </w:tc>
+      </w:tr>
+      <w:tr>
+        <w:tc>
+          <w:tcPr>
+            <w:tcW w:w="1712" w:type="dxa"/>
           </w:tcPr>
           <w:p>
             <w:r>
@@ -2038,7 +2139,7 @@
         </w:tc>
         <w:tc>
           <w:tcPr>
-            <w:tcW w:w="2214" w:type="dxa"/>
+            <w:tcW w:w="1661" w:type="dxa"/>
           </w:tcPr>
           <w:p>
             <w:r>
@@ -2048,7 +2149,17 @@
         </w:tc>
         <w:tc>
           <w:tcPr>
-            <w:tcW w:w="4327" w:type="dxa"/>
+            <w:tcW w:w="875" w:type="dxa"/>
+          </w:tcPr>
+          <w:p>
+            <w:r>
+              <w:t>n/a</w:t>
+            </w:r>
+          </w:p>
+        </w:tc>
+        <w:tc>
+          <w:tcPr>
+            <w:tcW w:w="4382" w:type="dxa"/>
           </w:tcPr>
           <w:p>
             <w:r>
@@ -2079,6 +2190,77 @@
           <w:iCs w:val="0"/>
         </w:rPr>
       </w:pPr>
+      <w:r>
+        <w:rPr>
+          <w:i w:val="0"/>
+          <w:iCs w:val="0"/>
+        </w:rPr>
+        <w:t xml:space="preserve">* </w:t>
+      </w:r>
+      <w:proofErr w:type="gramStart"/>
+      <w:r>
+        <w:rPr>
+          <w:i w:val="0"/>
+          <w:iCs w:val="0"/>
+        </w:rPr>
+        <w:t>As a general rule</w:t>
+      </w:r>
+      <w:proofErr w:type="gramEnd"/>
+      <w:r>
+        <w:rPr>
+          <w:i w:val="0"/>
+          <w:iCs w:val="0"/>
+        </w:rPr>
+        <w:t xml:space="preserve"> anything that acts on an injected singleton (</w:t>
+      </w:r>
+      <w:proofErr w:type="spellStart"/>
+      <w:r>
+        <w:rPr>
+          <w:i w:val="0"/>
+          <w:iCs w:val="0"/>
+        </w:rPr>
+        <w:t>eg</w:t>
+      </w:r>
+      <w:proofErr w:type="spellEnd"/>
+      <w:r>
+        <w:rPr>
+          <w:i w:val="0"/>
+          <w:iCs w:val="0"/>
+        </w:rPr>
+        <w:t xml:space="preserve"> </w:t>
+      </w:r>
+      <w:proofErr w:type="spellStart"/>
+      <w:r>
+        <w:rPr>
+          <w:i w:val="0"/>
+          <w:iCs w:val="0"/>
+        </w:rPr>
+        <w:t>loggedInUser</w:t>
+      </w:r>
+      <w:proofErr w:type="spellEnd"/>
+      <w:r>
+        <w:rPr>
+          <w:i w:val="0"/>
+          <w:iCs w:val="0"/>
+        </w:rPr>
+        <w:t xml:space="preserve">) is stored in the controller service. The </w:t>
+      </w:r>
+      <w:proofErr w:type="spellStart"/>
+      <w:r>
+        <w:rPr>
+          <w:i w:val="0"/>
+          <w:iCs w:val="0"/>
+        </w:rPr>
+        <w:t>DbService</w:t>
+      </w:r>
+      <w:proofErr w:type="spellEnd"/>
+      <w:r>
+        <w:rPr>
+          <w:i w:val="0"/>
+          <w:iCs w:val="0"/>
+        </w:rPr>
+        <w:t xml:space="preserve"> contains only the mechanics of contacting the server.</w:t>
+      </w:r>
     </w:p>
     <w:sectPr>
       <w:pgSz w:w="12240" w:h="15840"/>

</xml_diff>